<commit_message>
Clean up & graph generation
</commit_message>
<xml_diff>
--- a/results/run1/Results Summary.docx
+++ b/results/run1/Results Summary.docx
@@ -619,6 +619,456 @@
                     <a:xfrm>
                       <a:off x="0" y="0"/>
                       <a:ext cx="5852160" cy="4389120"/>
+                    </a:xfrm>
+                    <a:prstGeom prst="rect">
+                      <a:avLst/>
+                    </a:prstGeom>
+                    <a:noFill/>
+                    <a:ln>
+                      <a:noFill/>
+                    </a:ln>
+                  </pic:spPr>
+                </pic:pic>
+              </a:graphicData>
+            </a:graphic>
+          </wp:inline>
+        </w:drawing>
+      </w:r>
+    </w:p>
+    <w:p>
+      <w:pPr>
+        <w:jc w:val="center"/>
+        <w:rPr>
+          <w:b/>
+          <w:bCs/>
+          <w:sz w:val="40"/>
+          <w:szCs w:val="40"/>
+          <w:u w:val="single"/>
+        </w:rPr>
+      </w:pPr>
+    </w:p>
+    <w:p>
+      <w:pPr>
+        <w:jc w:val="center"/>
+        <w:rPr>
+          <w:b/>
+          <w:bCs/>
+          <w:sz w:val="40"/>
+          <w:szCs w:val="40"/>
+          <w:u w:val="single"/>
+        </w:rPr>
+      </w:pPr>
+      <w:r>
+        <w:rPr>
+          <w:b/>
+          <w:bCs/>
+          <w:sz w:val="40"/>
+          <w:szCs w:val="40"/>
+          <w:u w:val="single"/>
+        </w:rPr>
+        <w:lastRenderedPageBreak/>
+        <w:t>Learning Rate 0.5</w:t>
+      </w:r>
+      <w:r>
+        <w:rPr>
+          <w:b/>
+          <w:bCs/>
+          <w:noProof/>
+          <w:sz w:val="40"/>
+          <w:szCs w:val="40"/>
+        </w:rPr>
+        <w:drawing>
+          <wp:inline distT="0" distB="0" distL="0" distR="0" wp14:anchorId="7C4EBADA" wp14:editId="2EA55CF7">
+            <wp:extent cx="5854700" cy="4387850"/>
+            <wp:effectExtent l="0" t="0" r="0" b="0"/>
+            <wp:docPr id="19" name="Picture 19"/>
+            <wp:cNvGraphicFramePr>
+              <a:graphicFrameLocks xmlns:a="http://schemas.openxmlformats.org/drawingml/2006/main" noChangeAspect="1"/>
+            </wp:cNvGraphicFramePr>
+            <a:graphic xmlns:a="http://schemas.openxmlformats.org/drawingml/2006/main">
+              <a:graphicData uri="http://schemas.openxmlformats.org/drawingml/2006/picture">
+                <pic:pic xmlns:pic="http://schemas.openxmlformats.org/drawingml/2006/picture">
+                  <pic:nvPicPr>
+                    <pic:cNvPr id="0" name="Picture 10"/>
+                    <pic:cNvPicPr>
+                      <a:picLocks noChangeAspect="1" noChangeArrowheads="1"/>
+                    </pic:cNvPicPr>
+                  </pic:nvPicPr>
+                  <pic:blipFill>
+                    <a:blip r:embed="rId12">
+                      <a:extLst>
+                        <a:ext uri="{28A0092B-C50C-407E-A947-70E740481C1C}">
+                          <a14:useLocalDpi xmlns:a14="http://schemas.microsoft.com/office/drawing/2010/main" val="0"/>
+                        </a:ext>
+                      </a:extLst>
+                    </a:blip>
+                    <a:srcRect/>
+                    <a:stretch>
+                      <a:fillRect/>
+                    </a:stretch>
+                  </pic:blipFill>
+                  <pic:spPr bwMode="auto">
+                    <a:xfrm>
+                      <a:off x="0" y="0"/>
+                      <a:ext cx="5854700" cy="4387850"/>
+                    </a:xfrm>
+                    <a:prstGeom prst="rect">
+                      <a:avLst/>
+                    </a:prstGeom>
+                    <a:noFill/>
+                    <a:ln>
+                      <a:noFill/>
+                    </a:ln>
+                  </pic:spPr>
+                </pic:pic>
+              </a:graphicData>
+            </a:graphic>
+          </wp:inline>
+        </w:drawing>
+      </w:r>
+      <w:r>
+        <w:rPr>
+          <w:b/>
+          <w:bCs/>
+          <w:noProof/>
+          <w:sz w:val="40"/>
+          <w:szCs w:val="40"/>
+          <w:u w:val="single"/>
+        </w:rPr>
+        <w:drawing>
+          <wp:inline distT="0" distB="0" distL="0" distR="0" wp14:anchorId="5634C5EA" wp14:editId="455D865C">
+            <wp:extent cx="5854700" cy="4387850"/>
+            <wp:effectExtent l="0" t="0" r="0" b="0"/>
+            <wp:docPr id="20" name="Picture 20"/>
+            <wp:cNvGraphicFramePr>
+              <a:graphicFrameLocks xmlns:a="http://schemas.openxmlformats.org/drawingml/2006/main" noChangeAspect="1"/>
+            </wp:cNvGraphicFramePr>
+            <a:graphic xmlns:a="http://schemas.openxmlformats.org/drawingml/2006/main">
+              <a:graphicData uri="http://schemas.openxmlformats.org/drawingml/2006/picture">
+                <pic:pic xmlns:pic="http://schemas.openxmlformats.org/drawingml/2006/picture">
+                  <pic:nvPicPr>
+                    <pic:cNvPr id="0" name="Picture 11"/>
+                    <pic:cNvPicPr>
+                      <a:picLocks noChangeAspect="1" noChangeArrowheads="1"/>
+                    </pic:cNvPicPr>
+                  </pic:nvPicPr>
+                  <pic:blipFill>
+                    <a:blip r:embed="rId13">
+                      <a:extLst>
+                        <a:ext uri="{28A0092B-C50C-407E-A947-70E740481C1C}">
+                          <a14:useLocalDpi xmlns:a14="http://schemas.microsoft.com/office/drawing/2010/main" val="0"/>
+                        </a:ext>
+                      </a:extLst>
+                    </a:blip>
+                    <a:srcRect/>
+                    <a:stretch>
+                      <a:fillRect/>
+                    </a:stretch>
+                  </pic:blipFill>
+                  <pic:spPr bwMode="auto">
+                    <a:xfrm>
+                      <a:off x="0" y="0"/>
+                      <a:ext cx="5854700" cy="4387850"/>
+                    </a:xfrm>
+                    <a:prstGeom prst="rect">
+                      <a:avLst/>
+                    </a:prstGeom>
+                    <a:noFill/>
+                    <a:ln>
+                      <a:noFill/>
+                    </a:ln>
+                  </pic:spPr>
+                </pic:pic>
+              </a:graphicData>
+            </a:graphic>
+          </wp:inline>
+        </w:drawing>
+      </w:r>
+    </w:p>
+    <w:p>
+      <w:pPr>
+        <w:jc w:val="center"/>
+        <w:rPr>
+          <w:b/>
+          <w:bCs/>
+          <w:sz w:val="40"/>
+          <w:szCs w:val="40"/>
+          <w:u w:val="single"/>
+        </w:rPr>
+      </w:pPr>
+    </w:p>
+    <w:p>
+      <w:pPr>
+        <w:jc w:val="center"/>
+        <w:rPr>
+          <w:b/>
+          <w:bCs/>
+          <w:sz w:val="40"/>
+          <w:szCs w:val="40"/>
+          <w:u w:val="single"/>
+        </w:rPr>
+      </w:pPr>
+      <w:r>
+        <w:rPr>
+          <w:b/>
+          <w:bCs/>
+          <w:sz w:val="40"/>
+          <w:szCs w:val="40"/>
+          <w:u w:val="single"/>
+        </w:rPr>
+        <w:lastRenderedPageBreak/>
+        <w:t>Learning Rate 0.1</w:t>
+      </w:r>
+      <w:r>
+        <w:rPr>
+          <w:b/>
+          <w:bCs/>
+          <w:noProof/>
+          <w:sz w:val="40"/>
+          <w:szCs w:val="40"/>
+        </w:rPr>
+        <w:drawing>
+          <wp:inline distT="0" distB="0" distL="0" distR="0" wp14:anchorId="3535438D" wp14:editId="1DEACA8F">
+            <wp:extent cx="5854700" cy="4387850"/>
+            <wp:effectExtent l="0" t="0" r="0" b="0"/>
+            <wp:docPr id="21" name="Picture 21"/>
+            <wp:cNvGraphicFramePr>
+              <a:graphicFrameLocks xmlns:a="http://schemas.openxmlformats.org/drawingml/2006/main" noChangeAspect="1"/>
+            </wp:cNvGraphicFramePr>
+            <a:graphic xmlns:a="http://schemas.openxmlformats.org/drawingml/2006/main">
+              <a:graphicData uri="http://schemas.openxmlformats.org/drawingml/2006/picture">
+                <pic:pic xmlns:pic="http://schemas.openxmlformats.org/drawingml/2006/picture">
+                  <pic:nvPicPr>
+                    <pic:cNvPr id="0" name="Picture 12"/>
+                    <pic:cNvPicPr>
+                      <a:picLocks noChangeAspect="1" noChangeArrowheads="1"/>
+                    </pic:cNvPicPr>
+                  </pic:nvPicPr>
+                  <pic:blipFill>
+                    <a:blip r:embed="rId14">
+                      <a:extLst>
+                        <a:ext uri="{28A0092B-C50C-407E-A947-70E740481C1C}">
+                          <a14:useLocalDpi xmlns:a14="http://schemas.microsoft.com/office/drawing/2010/main" val="0"/>
+                        </a:ext>
+                      </a:extLst>
+                    </a:blip>
+                    <a:srcRect/>
+                    <a:stretch>
+                      <a:fillRect/>
+                    </a:stretch>
+                  </pic:blipFill>
+                  <pic:spPr bwMode="auto">
+                    <a:xfrm>
+                      <a:off x="0" y="0"/>
+                      <a:ext cx="5854700" cy="4387850"/>
+                    </a:xfrm>
+                    <a:prstGeom prst="rect">
+                      <a:avLst/>
+                    </a:prstGeom>
+                    <a:noFill/>
+                    <a:ln>
+                      <a:noFill/>
+                    </a:ln>
+                  </pic:spPr>
+                </pic:pic>
+              </a:graphicData>
+            </a:graphic>
+          </wp:inline>
+        </w:drawing>
+      </w:r>
+      <w:r>
+        <w:rPr>
+          <w:b/>
+          <w:bCs/>
+          <w:noProof/>
+          <w:sz w:val="40"/>
+          <w:szCs w:val="40"/>
+          <w:u w:val="single"/>
+        </w:rPr>
+        <w:drawing>
+          <wp:inline distT="0" distB="0" distL="0" distR="0" wp14:anchorId="4A469BCF" wp14:editId="012F2C1F">
+            <wp:extent cx="5854700" cy="4387850"/>
+            <wp:effectExtent l="0" t="0" r="0" b="0"/>
+            <wp:docPr id="22" name="Picture 22"/>
+            <wp:cNvGraphicFramePr>
+              <a:graphicFrameLocks xmlns:a="http://schemas.openxmlformats.org/drawingml/2006/main" noChangeAspect="1"/>
+            </wp:cNvGraphicFramePr>
+            <a:graphic xmlns:a="http://schemas.openxmlformats.org/drawingml/2006/main">
+              <a:graphicData uri="http://schemas.openxmlformats.org/drawingml/2006/picture">
+                <pic:pic xmlns:pic="http://schemas.openxmlformats.org/drawingml/2006/picture">
+                  <pic:nvPicPr>
+                    <pic:cNvPr id="0" name="Picture 13"/>
+                    <pic:cNvPicPr>
+                      <a:picLocks noChangeAspect="1" noChangeArrowheads="1"/>
+                    </pic:cNvPicPr>
+                  </pic:nvPicPr>
+                  <pic:blipFill>
+                    <a:blip r:embed="rId15">
+                      <a:extLst>
+                        <a:ext uri="{28A0092B-C50C-407E-A947-70E740481C1C}">
+                          <a14:useLocalDpi xmlns:a14="http://schemas.microsoft.com/office/drawing/2010/main" val="0"/>
+                        </a:ext>
+                      </a:extLst>
+                    </a:blip>
+                    <a:srcRect/>
+                    <a:stretch>
+                      <a:fillRect/>
+                    </a:stretch>
+                  </pic:blipFill>
+                  <pic:spPr bwMode="auto">
+                    <a:xfrm>
+                      <a:off x="0" y="0"/>
+                      <a:ext cx="5854700" cy="4387850"/>
+                    </a:xfrm>
+                    <a:prstGeom prst="rect">
+                      <a:avLst/>
+                    </a:prstGeom>
+                    <a:noFill/>
+                    <a:ln>
+                      <a:noFill/>
+                    </a:ln>
+                  </pic:spPr>
+                </pic:pic>
+              </a:graphicData>
+            </a:graphic>
+          </wp:inline>
+        </w:drawing>
+      </w:r>
+    </w:p>
+    <w:p>
+      <w:pPr>
+        <w:jc w:val="center"/>
+        <w:rPr>
+          <w:b/>
+          <w:bCs/>
+          <w:sz w:val="40"/>
+          <w:szCs w:val="40"/>
+          <w:u w:val="single"/>
+        </w:rPr>
+      </w:pPr>
+    </w:p>
+    <w:p>
+      <w:pPr>
+        <w:jc w:val="center"/>
+        <w:rPr>
+          <w:b/>
+          <w:bCs/>
+          <w:sz w:val="40"/>
+          <w:szCs w:val="40"/>
+          <w:u w:val="single"/>
+        </w:rPr>
+      </w:pPr>
+      <w:r>
+        <w:rPr>
+          <w:b/>
+          <w:bCs/>
+          <w:sz w:val="40"/>
+          <w:szCs w:val="40"/>
+          <w:u w:val="single"/>
+        </w:rPr>
+        <w:lastRenderedPageBreak/>
+        <w:t>Learning Rate 0.01</w:t>
+      </w:r>
+      <w:r>
+        <w:rPr>
+          <w:b/>
+          <w:bCs/>
+          <w:noProof/>
+          <w:sz w:val="40"/>
+          <w:szCs w:val="40"/>
+        </w:rPr>
+        <w:drawing>
+          <wp:inline distT="0" distB="0" distL="0" distR="0" wp14:anchorId="4FA64DF9" wp14:editId="33CB466D">
+            <wp:extent cx="5854700" cy="4387850"/>
+            <wp:effectExtent l="0" t="0" r="0" b="0"/>
+            <wp:docPr id="23" name="Picture 23"/>
+            <wp:cNvGraphicFramePr>
+              <a:graphicFrameLocks xmlns:a="http://schemas.openxmlformats.org/drawingml/2006/main" noChangeAspect="1"/>
+            </wp:cNvGraphicFramePr>
+            <a:graphic xmlns:a="http://schemas.openxmlformats.org/drawingml/2006/main">
+              <a:graphicData uri="http://schemas.openxmlformats.org/drawingml/2006/picture">
+                <pic:pic xmlns:pic="http://schemas.openxmlformats.org/drawingml/2006/picture">
+                  <pic:nvPicPr>
+                    <pic:cNvPr id="0" name="Picture 14"/>
+                    <pic:cNvPicPr>
+                      <a:picLocks noChangeAspect="1" noChangeArrowheads="1"/>
+                    </pic:cNvPicPr>
+                  </pic:nvPicPr>
+                  <pic:blipFill>
+                    <a:blip r:embed="rId16">
+                      <a:extLst>
+                        <a:ext uri="{28A0092B-C50C-407E-A947-70E740481C1C}">
+                          <a14:useLocalDpi xmlns:a14="http://schemas.microsoft.com/office/drawing/2010/main" val="0"/>
+                        </a:ext>
+                      </a:extLst>
+                    </a:blip>
+                    <a:srcRect/>
+                    <a:stretch>
+                      <a:fillRect/>
+                    </a:stretch>
+                  </pic:blipFill>
+                  <pic:spPr bwMode="auto">
+                    <a:xfrm>
+                      <a:off x="0" y="0"/>
+                      <a:ext cx="5854700" cy="4387850"/>
+                    </a:xfrm>
+                    <a:prstGeom prst="rect">
+                      <a:avLst/>
+                    </a:prstGeom>
+                    <a:noFill/>
+                    <a:ln>
+                      <a:noFill/>
+                    </a:ln>
+                  </pic:spPr>
+                </pic:pic>
+              </a:graphicData>
+            </a:graphic>
+          </wp:inline>
+        </w:drawing>
+      </w:r>
+      <w:r>
+        <w:rPr>
+          <w:b/>
+          <w:bCs/>
+          <w:noProof/>
+          <w:sz w:val="40"/>
+          <w:szCs w:val="40"/>
+          <w:u w:val="single"/>
+        </w:rPr>
+        <w:drawing>
+          <wp:inline distT="0" distB="0" distL="0" distR="0" wp14:anchorId="5020DEFC" wp14:editId="4CBBAE49">
+            <wp:extent cx="5854700" cy="4387850"/>
+            <wp:effectExtent l="0" t="0" r="0" b="0"/>
+            <wp:docPr id="24" name="Picture 24"/>
+            <wp:cNvGraphicFramePr>
+              <a:graphicFrameLocks xmlns:a="http://schemas.openxmlformats.org/drawingml/2006/main" noChangeAspect="1"/>
+            </wp:cNvGraphicFramePr>
+            <a:graphic xmlns:a="http://schemas.openxmlformats.org/drawingml/2006/main">
+              <a:graphicData uri="http://schemas.openxmlformats.org/drawingml/2006/picture">
+                <pic:pic xmlns:pic="http://schemas.openxmlformats.org/drawingml/2006/picture">
+                  <pic:nvPicPr>
+                    <pic:cNvPr id="0" name="Picture 15"/>
+                    <pic:cNvPicPr>
+                      <a:picLocks noChangeAspect="1" noChangeArrowheads="1"/>
+                    </pic:cNvPicPr>
+                  </pic:nvPicPr>
+                  <pic:blipFill>
+                    <a:blip r:embed="rId17">
+                      <a:extLst>
+                        <a:ext uri="{28A0092B-C50C-407E-A947-70E740481C1C}">
+                          <a14:useLocalDpi xmlns:a14="http://schemas.microsoft.com/office/drawing/2010/main" val="0"/>
+                        </a:ext>
+                      </a:extLst>
+                    </a:blip>
+                    <a:srcRect/>
+                    <a:stretch>
+                      <a:fillRect/>
+                    </a:stretch>
+                  </pic:blipFill>
+                  <pic:spPr bwMode="auto">
+                    <a:xfrm>
+                      <a:off x="0" y="0"/>
+                      <a:ext cx="5854700" cy="4387850"/>
                     </a:xfrm>
                     <a:prstGeom prst="rect">
                       <a:avLst/>

</xml_diff>